<commit_message>
Adicionando bibliografia no arquivo de problematização e justificativa
</commit_message>
<xml_diff>
--- a/Docs/Problematização e Justificativa.docx
+++ b/Docs/Problematização e Justificativa.docx
@@ -206,6 +206,69 @@
         <w:lastRenderedPageBreak/>
         <w:t>Infelizmente, hoje temos relatos e vídeos circulando pela internet diariamente de casos de maus tratos de animais. Esses são os casos que são divulgados e denunciados, se pararmos para pensar nos casos que ficam ocultos, dá para ter uma noção da gravidade desse assunto. Tem muitas pessoas que desconhecem a lei, e não sabem como fazer a denúncia em casos de maus tratos, que pode ser feita através do Disque-Denúncia 181, com funcionamento 24 horas.</w:t>
       </w:r>
+      <w:r>
+        <w:t xml:space="preserve"> (Fonte: Tribunadabahia.com.br)</w:t>
+      </w:r>
+    </w:p>
+    <w:p>
+      <w:r>
+        <w:t>Bibliografia:</w:t>
+      </w:r>
+    </w:p>
+    <w:p>
+      <w:r>
+        <w:t>Tribunadabahia.com.br:</w:t>
+      </w:r>
+      <w:hyperlink r:id="rId5" w:history="1">
+        <w:r>
+          <w:rPr>
+            <w:rStyle w:val="Hyperlink"/>
+          </w:rPr>
+          <w:t>http://www.tribunadabahia.com.br/2016/04/14/maus-tratos-abandono-de-animais-crime-saiba-como-denunciar</w:t>
+        </w:r>
+      </w:hyperlink>
+    </w:p>
+    <w:p>
+      <w:r>
+        <w:t>G1.globo.com:</w:t>
+      </w:r>
+      <w:hyperlink r:id="rId6" w:history="1">
+        <w:r>
+          <w:rPr>
+            <w:rStyle w:val="Hyperlink"/>
+          </w:rPr>
+          <w:t>http://g1.globo.com/sp/campinas-regiao/noticia/2016/03/campinas-soma-15-mil-denuncias-de-abandono-e-violencia-contra-animais.html</w:t>
+        </w:r>
+      </w:hyperlink>
+      <w:r>
+        <w:t xml:space="preserve"> </w:t>
+      </w:r>
+    </w:p>
+    <w:p>
+      <w:r>
+        <w:t>Extra.globo.com:</w:t>
+      </w:r>
+      <w:hyperlink r:id="rId7" w:history="1">
+        <w:r>
+          <w:rPr>
+            <w:rStyle w:val="Hyperlink"/>
+          </w:rPr>
+          <w:t>http://extra.globo.com/noticias/animais/numero-de-animais-abandonados-cresce-durante-fim-de-ano-18332334.html</w:t>
+        </w:r>
+      </w:hyperlink>
+    </w:p>
+    <w:p>
+      <w:r>
+        <w:t>Anda.jusbrasil.com.br:</w:t>
+      </w:r>
+      <w:hyperlink r:id="rId8" w:history="1">
+        <w:r>
+          <w:rPr>
+            <w:rStyle w:val="Hyperlink"/>
+          </w:rPr>
+          <w:t>http://anda.jusbrasil.com.br/noticias/100681698/brasil-tem-30-milhoes-de-animais-abandonados</w:t>
+        </w:r>
+      </w:hyperlink>
     </w:p>
     <w:p/>
     <w:sectPr>

</xml_diff>